<commit_message>
Touch ups for ses1
</commit_message>
<xml_diff>
--- a/NOSC_ScanManual.docx
+++ b/NOSC_ScanManual.docx
@@ -14,6 +14,24 @@
     </w:p>
     <w:p>
       <w:pPr>
+        <w:pStyle w:val="BodyText"/>
+        <w:jc w:val="center"/>
+        <w:rPr>
+          <w:b/>
+          <w:bCs/>
+        </w:rPr>
+      </w:pPr>
+      <w:r>
+        <w:rPr>
+          <w:b/>
+          <w:bCs/>
+          <w:highlight w:val="yellow"/>
+        </w:rPr>
+        <w:t>Text or Call Matt with any issues: 941-323-0410</w:t>
+      </w:r>
+    </w:p>
+    <w:p>
+      <w:pPr>
         <w:pStyle w:val="FirstParagraph"/>
         <w:jc w:val="center"/>
         <w:rPr>
@@ -24,7 +42,6 @@
         <w:rPr>
           <w:b/>
           <w:bCs/>
-          <w:highlight w:val="yellow"/>
           <w:u w:val="single"/>
         </w:rPr>
         <w:t>IMPORTANT SAFETY INFORMATION:</w:t>
@@ -161,7 +178,6 @@
           <w:highlight w:val="green"/>
           <w:u w:val="single"/>
         </w:rPr>
-        <w:lastRenderedPageBreak/>
         <w:t>L2</w:t>
       </w:r>
       <w:r>
@@ -377,52 +393,6 @@
     <w:p>
       <w:pPr>
         <w:pStyle w:val="BodyText"/>
-        <w:numPr>
-          <w:ilvl w:val="0"/>
-          <w:numId w:val="81"/>
-        </w:numPr>
-        <w:spacing w:before="0" w:after="0"/>
-      </w:pPr>
-      <w:r>
-        <w:t xml:space="preserve">Export memory text, save </w:t>
-      </w:r>
-      <w:r>
-        <w:t xml:space="preserve">as: </w:t>
-      </w:r>
-      <w:bookmarkStart w:id="2" w:name="_Hlk190682355"/>
-      <w:r>
-        <w:rPr>
-          <w:sz w:val="24"/>
-          <w:szCs w:val="24"/>
-        </w:rPr>
-        <w:t>“</w:t>
-      </w:r>
-      <w:r>
-        <w:rPr>
-          <w:sz w:val="24"/>
-          <w:szCs w:val="24"/>
-        </w:rPr>
-        <w:t>(C:)/Users/Public/LAB PROJECTS/Smith-Lab/GitHub/</w:t>
-      </w:r>
-      <w:r>
-        <w:rPr>
-          <w:sz w:val="24"/>
-          <w:szCs w:val="24"/>
-        </w:rPr>
-        <w:t>night-owls\mood\memories\sub-xxx/sub-xxx_ses-xx_memory</w:t>
-      </w:r>
-      <w:r>
-        <w:rPr>
-          <w:sz w:val="24"/>
-          <w:szCs w:val="24"/>
-        </w:rPr>
-        <w:t>.csv”</w:t>
-      </w:r>
-      <w:bookmarkEnd w:id="2"/>
-    </w:p>
-    <w:p>
-      <w:pPr>
-        <w:pStyle w:val="BodyText"/>
         <w:spacing w:before="0" w:after="0"/>
         <w:ind w:left="720"/>
       </w:pPr>
@@ -527,16 +497,16 @@
       <w:r>
         <w:t xml:space="preserve"> first, end with neuromelanin</w:t>
       </w:r>
-      <w:commentRangeStart w:id="3"/>
+      <w:commentRangeStart w:id="2"/>
       <w:r>
         <w:t>.</w:t>
       </w:r>
-      <w:commentRangeEnd w:id="3"/>
+      <w:commentRangeEnd w:id="2"/>
       <w:r>
         <w:rPr>
           <w:rStyle w:val="CommentReference"/>
         </w:rPr>
-        <w:commentReference w:id="3"/>
+        <w:commentReference w:id="2"/>
       </w:r>
       <w:r>
         <w:t xml:space="preserve"> </w:t>
@@ -698,7 +668,7 @@
           <w:u w:val="single"/>
         </w:rPr>
       </w:pPr>
-      <w:bookmarkStart w:id="4" w:name="control-room-scanner-suite-setup"/>
+      <w:bookmarkStart w:id="3" w:name="control-room-scanner-suite-setup"/>
       <w:r>
         <w:rPr>
           <w:u w:val="single"/>
@@ -737,7 +707,7 @@
         <w:ind w:left="360"/>
         <w:contextualSpacing/>
       </w:pPr>
-      <w:bookmarkStart w:id="5" w:name="_Hlk189135256"/>
+      <w:bookmarkStart w:id="4" w:name="_Hlk189135256"/>
       <w:r>
         <w:t xml:space="preserve">Mood Rating </w:t>
       </w:r>
@@ -1014,7 +984,7 @@
         <w:t xml:space="preserve">Resting State / Neuromelanin </w:t>
       </w:r>
     </w:p>
-    <w:bookmarkEnd w:id="5"/>
+    <w:bookmarkEnd w:id="4"/>
     <w:p>
       <w:pPr>
         <w:pStyle w:val="Heading2"/>
@@ -1505,7 +1475,7 @@
       <w:r>
         <w:t xml:space="preserve">. </w:t>
       </w:r>
-      <w:bookmarkStart w:id="6" w:name="_Hlk190682289"/>
+      <w:bookmarkStart w:id="5" w:name="_Hlk190682289"/>
       <w:r>
         <w:rPr>
           <w:sz w:val="18"/>
@@ -1513,7 +1483,7 @@
         </w:rPr>
         <w:t>(C:)/Users/Public/LAB PROJECTS/Smith-Lab/GitHub/night-owls</w:t>
       </w:r>
-      <w:bookmarkEnd w:id="6"/>
+      <w:bookmarkEnd w:id="5"/>
     </w:p>
     <w:p>
       <w:pPr>
@@ -1754,6 +1724,29 @@
       <w:r>
         <w:t xml:space="preserve">. </w:t>
       </w:r>
+      <w:r>
+        <w:rPr>
+          <w:b/>
+          <w:bCs/>
+        </w:rPr>
+        <w:t xml:space="preserve">Note. Encourage use of a different </w:t>
+      </w:r>
+      <w:proofErr w:type="gramStart"/>
+      <w:r>
+        <w:rPr>
+          <w:b/>
+          <w:bCs/>
+        </w:rPr>
+        <w:t>memory, but</w:t>
+      </w:r>
+      <w:proofErr w:type="gramEnd"/>
+      <w:r>
+        <w:rPr>
+          <w:b/>
+          <w:bCs/>
+        </w:rPr>
+        <w:t xml:space="preserve"> allow same memory if preferred. </w:t>
+      </w:r>
     </w:p>
     <w:p>
       <w:pPr>
@@ -1765,17 +1758,7 @@
         <w:spacing w:before="0" w:after="0"/>
       </w:pPr>
       <w:r>
-        <w:t xml:space="preserve">Export memory text file, save </w:t>
-      </w:r>
-      <w:r>
-        <w:t xml:space="preserve">as </w:t>
-      </w:r>
-      <w:r>
-        <w:rPr>
-          <w:sz w:val="24"/>
-          <w:szCs w:val="24"/>
-        </w:rPr>
-        <w:t>“(C:)/Users/Public/LAB PROJECTS/Smith-Lab/GitHub/night-owls\mood\memories\sub-xxx/sub-xxx_ses-xx_memory.csv”</w:t>
+        <w:t xml:space="preserve">Encourage to use bathroom before scanning. </w:t>
       </w:r>
     </w:p>
     <w:p>
@@ -1788,7 +1771,70 @@
         <w:spacing w:before="0" w:after="0"/>
       </w:pPr>
       <w:r>
-        <w:t xml:space="preserve">Encourage to use bathroom before scanning. </w:t>
+        <w:t>(If Session 1) – show Shared Reward task and MID task instructions</w:t>
+      </w:r>
+      <w:r>
+        <w:t xml:space="preserve"> (</w:t>
+      </w:r>
+      <w:proofErr w:type="spellStart"/>
+      <w:r>
+        <w:t>powerpoint</w:t>
+      </w:r>
+      <w:proofErr w:type="spellEnd"/>
+      <w:r>
+        <w:t>)</w:t>
+      </w:r>
+      <w:r>
+        <w:t>, have them complete practice task ‘xx_prac.py’</w:t>
+      </w:r>
+    </w:p>
+    <w:p>
+      <w:pPr>
+        <w:pStyle w:val="BodyText"/>
+        <w:numPr>
+          <w:ilvl w:val="2"/>
+          <w:numId w:val="83"/>
+        </w:numPr>
+        <w:spacing w:before="0" w:after="0"/>
+      </w:pPr>
+      <w:r>
+        <w:rPr>
+          <w:b/>
+          <w:bCs/>
+        </w:rPr>
+        <w:t xml:space="preserve">NOTE – </w:t>
+      </w:r>
+      <w:r>
+        <w:t xml:space="preserve">If they seem dubious about shared reward partner, do your best to convince them the face (‘Jack’) is a placeholder for a </w:t>
+      </w:r>
+      <w:r>
+        <w:rPr>
+          <w:u w:val="single"/>
+        </w:rPr>
+        <w:lastRenderedPageBreak/>
+        <w:t>real person</w:t>
+      </w:r>
+      <w:r>
+        <w:rPr>
+          <w:u w:val="single"/>
+        </w:rPr>
+        <w:t xml:space="preserve"> </w:t>
+      </w:r>
+      <w:r>
+        <w:t>(</w:t>
+      </w:r>
+      <w:r>
+        <w:rPr>
+          <w:i/>
+          <w:iCs/>
+        </w:rPr>
+        <w:t>‘we can’t show you the person due to confidentiality’)</w:t>
+      </w:r>
+      <w:r>
+        <w:t>.</w:t>
+      </w:r>
+      <w:r>
+        <w:t xml:space="preserve"> Do not bring up if they don’t ask. </w:t>
       </w:r>
     </w:p>
     <w:p>
@@ -1801,149 +1847,95 @@
         <w:spacing w:before="0" w:after="0"/>
       </w:pPr>
       <w:r>
-        <w:t>(If Session 1) – show Shared Reward task and MID task instructions</w:t>
-      </w:r>
-      <w:r>
-        <w:t xml:space="preserve"> (</w:t>
+        <w:t xml:space="preserve">Ask the participant one last time if they have any metal on their person, including having them turn out their pockets, change into TUBRIC clothes if necessary, or remove piercings - If they have metal or circular piercings, and require something to put in their place during the scan, bring them MRI safe studs from the EEG room cupboard - Offer them the opportunity to place their belongings in the testing room locker. If they wish to: - Have them put in their belongings - Set the knob straight upwards - WRITE DOWN a </w:t>
+      </w:r>
+      <w:proofErr w:type="gramStart"/>
+      <w:r>
+        <w:t>3 digit</w:t>
+      </w:r>
+      <w:proofErr w:type="gramEnd"/>
+      <w:r>
+        <w:t xml:space="preserve"> code first on a </w:t>
       </w:r>
       <w:proofErr w:type="spellStart"/>
       <w:r>
-        <w:t>powerpoint</w:t>
+        <w:t>post-it</w:t>
       </w:r>
       <w:proofErr w:type="spellEnd"/>
       <w:r>
-        <w:t>)</w:t>
-      </w:r>
-      <w:r>
-        <w:t>, have them complete practice task ‘xx_prac.py’</w:t>
-      </w:r>
-    </w:p>
-    <w:p>
-      <w:pPr>
-        <w:pStyle w:val="BodyText"/>
+        <w:t xml:space="preserve"> (this can be brought with them into the scanner) and then input it on the lock - Lock it by turning the knob 90 degrees counter-clockwise</w:t>
+      </w:r>
+    </w:p>
+    <w:p>
+      <w:pPr>
+        <w:pStyle w:val="Compact"/>
         <w:numPr>
           <w:ilvl w:val="2"/>
           <w:numId w:val="83"/>
         </w:numPr>
-        <w:spacing w:before="0" w:after="0"/>
-      </w:pPr>
-      <w:r>
-        <w:rPr>
-          <w:b/>
-          <w:bCs/>
-        </w:rPr>
-        <w:lastRenderedPageBreak/>
-        <w:t xml:space="preserve">NOTE – </w:t>
-      </w:r>
-      <w:r>
-        <w:t xml:space="preserve">If they seem dubious about shared reward partner, do your best to convince them the face (‘Jack’) is a placeholder for a </w:t>
-      </w:r>
-      <w:r>
-        <w:rPr>
-          <w:u w:val="single"/>
-        </w:rPr>
-        <w:t>real person</w:t>
-      </w:r>
-      <w:r>
-        <w:rPr>
-          <w:u w:val="single"/>
-        </w:rPr>
-        <w:t xml:space="preserve"> </w:t>
-      </w:r>
-      <w:r>
-        <w:t>(</w:t>
-      </w:r>
-      <w:r>
-        <w:rPr>
-          <w:i/>
-          <w:iCs/>
-        </w:rPr>
-        <w:t>‘we can’t show you the person due to confidentiality’)</w:t>
-      </w:r>
-      <w:r>
-        <w:t>.</w:t>
-      </w:r>
-      <w:r>
-        <w:t xml:space="preserve"> Do not bring up if they don’t ask. </w:t>
-      </w:r>
-    </w:p>
-    <w:p>
-      <w:pPr>
-        <w:pStyle w:val="BodyText"/>
+      </w:pPr>
+      <w:r>
+        <w:t>Have the participant stand facing towards you with their arms and legs apart. Move the wand around the perimeter of the participant’s body, close enough to detect any metal, but without touching them. Have the participant turn facing sideways, and run the wand in front and behind them</w:t>
+      </w:r>
+    </w:p>
+    <w:p>
+      <w:pPr>
+        <w:pStyle w:val="Compact"/>
         <w:numPr>
           <w:ilvl w:val="1"/>
           <w:numId w:val="83"/>
         </w:numPr>
-        <w:spacing w:before="0" w:after="0"/>
-      </w:pPr>
-      <w:r>
-        <w:t xml:space="preserve">Ask the participant one last time if they have any metal on their person, including having them turn out their pockets, change into TUBRIC clothes if necessary, or remove piercings - If they have metal or circular piercings, and require something to put in their place during the scan, bring them MRI safe studs from the EEG room cupboard - Offer them the opportunity to place their belongings in the testing room locker. If they wish to: - Have them put in their belongings - Set the knob straight upwards - WRITE DOWN a </w:t>
-      </w:r>
-      <w:proofErr w:type="gramStart"/>
-      <w:r>
-        <w:t>3 digit</w:t>
-      </w:r>
-      <w:proofErr w:type="gramEnd"/>
-      <w:r>
-        <w:t xml:space="preserve"> code first on a </w:t>
-      </w:r>
-      <w:proofErr w:type="spellStart"/>
-      <w:r>
-        <w:t>post-it</w:t>
-      </w:r>
-      <w:proofErr w:type="spellEnd"/>
-      <w:r>
-        <w:t xml:space="preserve"> (this can be brought with them into the scanner) and then input it on the lock - Lock it by turning the knob 90 degrees counter-clockwise</w:t>
-      </w:r>
-    </w:p>
-    <w:p>
-      <w:pPr>
-        <w:pStyle w:val="Compact"/>
-        <w:numPr>
-          <w:ilvl w:val="2"/>
-          <w:numId w:val="83"/>
-        </w:numPr>
-      </w:pPr>
-      <w:r>
-        <w:t>Have the participant stand facing towards you with their arms and legs apart. Move the wand around the perimeter of the participant’s body, close enough to detect any metal, but without touching them. Have the participant turn facing sideways, and run the wand in front and behind them</w:t>
-      </w:r>
-    </w:p>
-    <w:p>
-      <w:pPr>
-        <w:pStyle w:val="Compact"/>
+      </w:pPr>
+      <w:r>
+        <w:t>If there are any abnormalities in the screening, or notable events, recor</w:t>
+      </w:r>
+      <w:r>
+        <w:t>d</w:t>
+      </w:r>
+    </w:p>
+    <w:p>
+      <w:pPr>
+        <w:pStyle w:val="ListParagraph"/>
         <w:numPr>
           <w:ilvl w:val="1"/>
           <w:numId w:val="83"/>
         </w:numPr>
       </w:pPr>
       <w:r>
-        <w:t>If there are any abnormalities in the screening, or notable events, record</w:t>
-      </w:r>
-    </w:p>
-    <w:p>
-      <w:pPr>
-        <w:pStyle w:val="BodyText"/>
-        <w:numPr>
-          <w:ilvl w:val="0"/>
-          <w:numId w:val="83"/>
-        </w:numPr>
-        <w:spacing w:before="0" w:after="0"/>
-      </w:pPr>
-      <w:r>
-        <w:t>Bring to scanning room</w:t>
-      </w:r>
-    </w:p>
-    <w:p>
-      <w:pPr>
-        <w:pStyle w:val="BodyText"/>
+        <w:t>Copy memory from Redcap, paste into text and save as: /GitHub/night-owls/mood/memories/sub-xxx/sub-xxx_ses-xx_memory.txt</w:t>
+      </w:r>
+    </w:p>
+    <w:p>
+      <w:pPr>
+        <w:pStyle w:val="ListParagraph"/>
         <w:numPr>
           <w:ilvl w:val="1"/>
           <w:numId w:val="83"/>
         </w:numPr>
+      </w:pPr>
+      <w:r>
+        <w:t xml:space="preserve">Push to the GitHub right after for use of the memory </w:t>
+      </w:r>
+      <w:proofErr w:type="spellStart"/>
+      <w:r>
+        <w:t>txtfile</w:t>
+      </w:r>
+      <w:proofErr w:type="spellEnd"/>
+      <w:r>
+        <w:t xml:space="preserve"> on the scanner computer</w:t>
+      </w:r>
+    </w:p>
+    <w:p>
+      <w:pPr>
+        <w:pStyle w:val="BodyText"/>
+        <w:numPr>
+          <w:ilvl w:val="0"/>
+          <w:numId w:val="83"/>
+        </w:numPr>
         <w:spacing w:before="0" w:after="0"/>
       </w:pPr>
       <w:r>
-        <w:t xml:space="preserve">Introduce L3, ensure safely gets into scanner </w:t>
+        <w:t>Bring to scanning room</w:t>
       </w:r>
     </w:p>
     <w:p>
@@ -1956,7 +1948,7 @@
         <w:spacing w:before="0" w:after="0"/>
       </w:pPr>
       <w:r>
-        <w:t>Double check comfort and communications before starting.</w:t>
+        <w:t xml:space="preserve">Introduce L3, ensure safely gets into scanner </w:t>
       </w:r>
     </w:p>
     <w:p>
@@ -1969,6 +1961,19 @@
         <w:spacing w:before="0" w:after="0"/>
       </w:pPr>
       <w:r>
+        <w:t>Double check comfort and communications before starting.</w:t>
+      </w:r>
+    </w:p>
+    <w:p>
+      <w:pPr>
+        <w:pStyle w:val="BodyText"/>
+        <w:numPr>
+          <w:ilvl w:val="1"/>
+          <w:numId w:val="83"/>
+        </w:numPr>
+        <w:spacing w:before="0" w:after="0"/>
+      </w:pPr>
+      <w:r>
         <w:rPr>
           <w:b/>
           <w:bCs/>
@@ -2005,7 +2010,7 @@
         <w:spacing w:before="0" w:after="0"/>
       </w:pPr>
       <w:r>
-        <w:t xml:space="preserve">Pull repo again (for memory) </w:t>
+        <w:t xml:space="preserve">Pull Repo again, set volume on computer and box to maximum. </w:t>
       </w:r>
     </w:p>
     <w:p>
@@ -2018,6 +2023,7 @@
         <w:spacing w:before="0" w:after="0"/>
       </w:pPr>
       <w:r>
+        <w:lastRenderedPageBreak/>
         <w:t xml:space="preserve">For at least first few sessions, run </w:t>
       </w:r>
       <w:proofErr w:type="spellStart"/>
@@ -2054,7 +2060,6 @@
         <w:rPr>
           <w:highlight w:val="yellow"/>
         </w:rPr>
-        <w:lastRenderedPageBreak/>
         <w:t>Odd sessions - Counterbalance A:</w:t>
       </w:r>
     </w:p>
@@ -2096,6 +2101,24 @@
         </w:rPr>
         <w:t>1</w:t>
       </w:r>
+      <w:r>
+        <w:rPr>
+          <w:b/>
+          <w:bCs/>
+        </w:rPr>
+        <w:t xml:space="preserve">. Note: </w:t>
+      </w:r>
+      <w:r>
+        <w:t xml:space="preserve">mood induction.py </w:t>
+      </w:r>
+      <w:proofErr w:type="gramStart"/>
+      <w:r>
+        <w:t>sub#,</w:t>
+      </w:r>
+      <w:proofErr w:type="gramEnd"/>
+      <w:r>
+        <w:t xml:space="preserve"> session n, observation 1</w:t>
+      </w:r>
     </w:p>
     <w:p>
       <w:pPr>
@@ -2181,7 +2204,7 @@
       <w:r>
         <w:t xml:space="preserve"> </w:t>
       </w:r>
-      <w:bookmarkStart w:id="7" w:name="_Hlk190683167"/>
+      <w:bookmarkStart w:id="6" w:name="_Hlk190683167"/>
       <w:r>
         <w:rPr>
           <w:b/>
@@ -2189,31 +2212,67 @@
         </w:rPr>
         <w:t>Note</w:t>
       </w:r>
-      <w:commentRangeStart w:id="8"/>
-      <w:commentRangeStart w:id="9"/>
-      <w:r>
-        <w:rPr>
-          <w:b/>
-          <w:bCs/>
-        </w:rPr>
+      <w:r>
+        <w:rPr>
+          <w:b/>
+          <w:bCs/>
+        </w:rPr>
+        <w:t xml:space="preserve">: </w:t>
+      </w:r>
+      <w:r>
+        <w:t>manually press “=” sign to trigger memory mood induction material after T1W start and you see “please wait” on the monitor</w:t>
+      </w:r>
+      <w:r>
         <w:t xml:space="preserve">. </w:t>
       </w:r>
-      <w:commentRangeEnd w:id="8"/>
-      <w:r>
-        <w:rPr>
-          <w:rStyle w:val="CommentReference"/>
-        </w:rPr>
-        <w:commentReference w:id="8"/>
-      </w:r>
-      <w:commentRangeEnd w:id="9"/>
-      <w:r>
-        <w:rPr>
-          <w:rStyle w:val="CommentReference"/>
-        </w:rPr>
-        <w:commentReference w:id="9"/>
-      </w:r>
-    </w:p>
-    <w:bookmarkEnd w:id="7"/>
+      <w:r>
+        <w:rPr>
+          <w:b/>
+          <w:bCs/>
+        </w:rPr>
+        <w:t xml:space="preserve">Ask if </w:t>
+      </w:r>
+      <w:proofErr w:type="gramStart"/>
+      <w:r>
+        <w:rPr>
+          <w:b/>
+          <w:bCs/>
+        </w:rPr>
+        <w:t>volume</w:t>
+      </w:r>
+      <w:proofErr w:type="gramEnd"/>
+      <w:r>
+        <w:rPr>
+          <w:b/>
+          <w:bCs/>
+        </w:rPr>
+        <w:t xml:space="preserve"> is good</w:t>
+      </w:r>
+      <w:r>
+        <w:rPr>
+          <w:b/>
+          <w:bCs/>
+        </w:rPr>
+        <w:t xml:space="preserve">. If you get an error, you probably didn’t save the .txt file correctly or you entered wrong </w:t>
+      </w:r>
+      <w:proofErr w:type="spellStart"/>
+      <w:r>
+        <w:rPr>
+          <w:b/>
+          <w:bCs/>
+        </w:rPr>
+        <w:t>ses</w:t>
+      </w:r>
+      <w:proofErr w:type="spellEnd"/>
+      <w:r>
+        <w:rPr>
+          <w:b/>
+          <w:bCs/>
+        </w:rPr>
+        <w:t xml:space="preserve"> #</w:t>
+      </w:r>
+    </w:p>
+    <w:bookmarkEnd w:id="6"/>
     <w:p>
       <w:pPr>
         <w:pStyle w:val="BodyText"/>
@@ -2409,6 +2468,24 @@
         </w:rPr>
         <w:t>1</w:t>
       </w:r>
+      <w:r>
+        <w:rPr>
+          <w:b/>
+          <w:bCs/>
+        </w:rPr>
+        <w:t xml:space="preserve"> Note: </w:t>
+      </w:r>
+      <w:r>
+        <w:t xml:space="preserve">mood induction.py </w:t>
+      </w:r>
+      <w:proofErr w:type="gramStart"/>
+      <w:r>
+        <w:t>sub#,</w:t>
+      </w:r>
+      <w:proofErr w:type="gramEnd"/>
+      <w:r>
+        <w:t xml:space="preserve"> session n, observation 1</w:t>
+      </w:r>
     </w:p>
     <w:p>
       <w:pPr>
@@ -2499,19 +2576,66 @@
           <w:b/>
           <w:bCs/>
         </w:rPr>
-        <w:t>Note</w:t>
-      </w:r>
-      <w:commentRangeStart w:id="10"/>
-      <w:r>
-        <w:rPr>
-          <w:b/>
-          <w:bCs/>
-        </w:rPr>
+        <w:t xml:space="preserve">Note: </w:t>
+      </w:r>
+      <w:r>
+        <w:t>manually press “=” sign to trigger memory mood induction material after T1W start and you see “please wait” on the monitor</w:t>
+      </w:r>
+      <w:r>
         <w:t xml:space="preserve">. </w:t>
       </w:r>
-      <w:commentRangeEnd w:id="10"/>
-      <w:r>
-        <w:commentReference w:id="10"/>
+      <w:r>
+        <w:rPr>
+          <w:b/>
+          <w:bCs/>
+        </w:rPr>
+        <w:t xml:space="preserve">Ask if </w:t>
+      </w:r>
+      <w:proofErr w:type="gramStart"/>
+      <w:r>
+        <w:rPr>
+          <w:b/>
+          <w:bCs/>
+        </w:rPr>
+        <w:t>volume</w:t>
+      </w:r>
+      <w:proofErr w:type="gramEnd"/>
+      <w:r>
+        <w:rPr>
+          <w:b/>
+          <w:bCs/>
+        </w:rPr>
+        <w:t xml:space="preserve"> is good</w:t>
+      </w:r>
+      <w:r>
+        <w:rPr>
+          <w:b/>
+          <w:bCs/>
+        </w:rPr>
+        <w:t xml:space="preserve">. </w:t>
+      </w:r>
+      <w:r>
+        <w:rPr>
+          <w:b/>
+          <w:bCs/>
+        </w:rPr>
+        <w:t xml:space="preserve">If you get an error, you probably didn’t save the .txt file correctly or you entered wrong </w:t>
+      </w:r>
+      <w:proofErr w:type="spellStart"/>
+      <w:r>
+        <w:rPr>
+          <w:b/>
+          <w:bCs/>
+        </w:rPr>
+        <w:t>ses</w:t>
+      </w:r>
+      <w:proofErr w:type="spellEnd"/>
+      <w:r>
+        <w:rPr>
+          <w:b/>
+          <w:bCs/>
+        </w:rPr>
+        <w:t xml:space="preserve"> #</w:t>
       </w:r>
     </w:p>
     <w:p>
@@ -2600,6 +2724,7 @@
         <w:spacing w:before="0" w:after="60" w:line="240" w:lineRule="auto"/>
       </w:pPr>
       <w:r>
+        <w:lastRenderedPageBreak/>
         <w:t>MID</w:t>
       </w:r>
       <w:r>
@@ -2649,26 +2774,21 @@
         <w:spacing w:before="0" w:after="60" w:line="240" w:lineRule="auto"/>
       </w:pPr>
       <w:r>
-        <w:t>Neuromelanin Sca</w:t>
-      </w:r>
-      <w:commentRangeStart w:id="11"/>
-      <w:r>
-        <w:t>n</w:t>
-      </w:r>
-      <w:commentRangeEnd w:id="11"/>
-      <w:r>
-        <w:rPr>
-          <w:rStyle w:val="CommentReference"/>
-        </w:rPr>
-        <w:commentReference w:id="11"/>
-      </w:r>
-    </w:p>
-    <w:p>
-      <w:pPr>
-        <w:pStyle w:val="BodyText"/>
-        <w:spacing w:before="0" w:after="60" w:line="240" w:lineRule="auto"/>
-        <w:ind w:left="720"/>
-      </w:pPr>
+        <w:t>Neuromelanin Scan</w:t>
+      </w:r>
+      <w:r>
+        <w:t xml:space="preserve"> </w:t>
+      </w:r>
+      <w:r>
+        <w:rPr>
+          <w:b/>
+          <w:bCs/>
+        </w:rPr>
+        <w:t xml:space="preserve">Note: </w:t>
+      </w:r>
+      <w:r>
+        <w:t>Once the NM scan is done (check with L3), you can exit this early manually by pressing ‘z</w:t>
+      </w:r>
     </w:p>
     <w:p>
       <w:pPr>
@@ -2743,6 +2863,152 @@
         <w:pStyle w:val="BodyText"/>
         <w:spacing w:before="0" w:after="0"/>
         <w:ind w:left="720"/>
+      </w:pPr>
+    </w:p>
+    <w:p>
+      <w:pPr>
+        <w:pStyle w:val="BodyText"/>
+        <w:spacing w:before="0" w:after="0"/>
+        <w:ind w:left="720"/>
+      </w:pPr>
+    </w:p>
+    <w:p>
+      <w:pPr>
+        <w:pStyle w:val="BodyText"/>
+        <w:spacing w:before="0" w:after="0"/>
+        <w:ind w:left="720"/>
+      </w:pPr>
+    </w:p>
+    <w:p>
+      <w:pPr>
+        <w:pStyle w:val="BodyText"/>
+        <w:spacing w:before="0" w:after="0"/>
+        <w:ind w:left="720"/>
+      </w:pPr>
+    </w:p>
+    <w:p>
+      <w:pPr>
+        <w:pStyle w:val="BodyText"/>
+        <w:spacing w:before="0" w:after="0"/>
+        <w:ind w:left="720"/>
+      </w:pPr>
+    </w:p>
+    <w:p>
+      <w:pPr>
+        <w:pStyle w:val="BodyText"/>
+        <w:spacing w:before="0" w:after="0"/>
+        <w:ind w:left="720"/>
+      </w:pPr>
+    </w:p>
+    <w:p>
+      <w:pPr>
+        <w:pStyle w:val="BodyText"/>
+        <w:spacing w:before="0" w:after="0"/>
+        <w:ind w:left="720"/>
+      </w:pPr>
+    </w:p>
+    <w:p>
+      <w:pPr>
+        <w:pStyle w:val="BodyText"/>
+        <w:spacing w:before="0" w:after="0"/>
+        <w:ind w:left="720"/>
+      </w:pPr>
+    </w:p>
+    <w:p>
+      <w:pPr>
+        <w:pStyle w:val="BodyText"/>
+        <w:spacing w:before="0" w:after="0"/>
+        <w:ind w:left="720"/>
+      </w:pPr>
+    </w:p>
+    <w:p>
+      <w:pPr>
+        <w:pStyle w:val="BodyText"/>
+        <w:spacing w:before="0" w:after="0"/>
+        <w:ind w:left="720"/>
+      </w:pPr>
+    </w:p>
+    <w:p>
+      <w:pPr>
+        <w:pStyle w:val="BodyText"/>
+        <w:spacing w:before="0" w:after="0"/>
+        <w:ind w:left="720"/>
+      </w:pPr>
+    </w:p>
+    <w:p>
+      <w:pPr>
+        <w:pStyle w:val="BodyText"/>
+        <w:spacing w:before="0" w:after="0"/>
+        <w:ind w:left="720"/>
+      </w:pPr>
+    </w:p>
+    <w:p>
+      <w:pPr>
+        <w:pStyle w:val="BodyText"/>
+        <w:spacing w:before="0" w:after="0"/>
+        <w:ind w:left="720"/>
+      </w:pPr>
+    </w:p>
+    <w:p>
+      <w:pPr>
+        <w:pStyle w:val="BodyText"/>
+        <w:spacing w:before="0" w:after="0"/>
+        <w:ind w:left="720"/>
+      </w:pPr>
+    </w:p>
+    <w:p>
+      <w:pPr>
+        <w:pStyle w:val="BodyText"/>
+        <w:spacing w:before="0" w:after="0"/>
+        <w:ind w:left="720"/>
+      </w:pPr>
+    </w:p>
+    <w:p>
+      <w:pPr>
+        <w:pStyle w:val="BodyText"/>
+        <w:spacing w:before="0" w:after="0"/>
+        <w:ind w:left="720"/>
+      </w:pPr>
+    </w:p>
+    <w:p>
+      <w:pPr>
+        <w:pStyle w:val="BodyText"/>
+        <w:spacing w:before="0" w:after="0"/>
+        <w:ind w:left="720"/>
+      </w:pPr>
+    </w:p>
+    <w:p>
+      <w:pPr>
+        <w:pStyle w:val="BodyText"/>
+        <w:spacing w:before="0" w:after="0"/>
+        <w:ind w:left="720"/>
+      </w:pPr>
+    </w:p>
+    <w:p>
+      <w:pPr>
+        <w:pStyle w:val="BodyText"/>
+        <w:spacing w:before="0" w:after="0"/>
+        <w:ind w:left="720"/>
+      </w:pPr>
+    </w:p>
+    <w:p>
+      <w:pPr>
+        <w:pStyle w:val="BodyText"/>
+        <w:spacing w:before="0" w:after="0"/>
+        <w:ind w:left="720"/>
+      </w:pPr>
+    </w:p>
+    <w:p>
+      <w:pPr>
+        <w:pStyle w:val="BodyText"/>
+        <w:spacing w:before="0" w:after="0"/>
+        <w:ind w:left="720"/>
+      </w:pPr>
+    </w:p>
+    <w:p>
+      <w:pPr>
+        <w:pStyle w:val="BodyText"/>
+        <w:spacing w:before="0" w:after="0"/>
       </w:pPr>
     </w:p>
     <w:p>
@@ -2773,7 +3039,6 @@
           <w:highlight w:val="cyan"/>
           <w:u w:val="single"/>
         </w:rPr>
-        <w:lastRenderedPageBreak/>
         <w:t>L</w:t>
       </w:r>
       <w:r>
@@ -2834,6 +3099,26 @@
         </w:numPr>
       </w:pPr>
       <w:r>
+        <w:t xml:space="preserve">Make sure audio volume </w:t>
+      </w:r>
+      <w:proofErr w:type="gramStart"/>
+      <w:r>
+        <w:t>turned to</w:t>
+      </w:r>
+      <w:proofErr w:type="gramEnd"/>
+      <w:r>
+        <w:t xml:space="preserve"> 100%</w:t>
+      </w:r>
+    </w:p>
+    <w:p>
+      <w:pPr>
+        <w:pStyle w:val="Compact"/>
+        <w:numPr>
+          <w:ilvl w:val="0"/>
+          <w:numId w:val="2"/>
+        </w:numPr>
+      </w:pPr>
+      <w:r>
         <w:t>Make sure both button box receivers are on.</w:t>
       </w:r>
     </w:p>
@@ -2871,6 +3156,7 @@
         <w:rPr>
           <w:noProof/>
         </w:rPr>
+        <w:lastRenderedPageBreak/>
         <w:drawing>
           <wp:inline distT="0" distB="0" distL="0" distR="0" wp14:anchorId="60EBCF62" wp14:editId="517FC26F">
             <wp:extent cx="5943600" cy="5196338"/>
@@ -2935,7 +3221,6 @@
         </w:numPr>
       </w:pPr>
       <w:r>
-        <w:lastRenderedPageBreak/>
         <w:t xml:space="preserve">Open </w:t>
       </w:r>
       <w:r>
@@ -3088,6 +3373,7 @@
         </w:numPr>
       </w:pPr>
       <w:r>
+        <w:lastRenderedPageBreak/>
         <w:t xml:space="preserve">IF PROJECTOR IS FULLY OFF/NOT ON STANDBY, </w:t>
       </w:r>
       <w:proofErr w:type="spellStart"/>
@@ -3175,7 +3461,7 @@
       <w:pPr>
         <w:pStyle w:val="Heading3"/>
       </w:pPr>
-      <w:bookmarkStart w:id="12" w:name="scanner-computer-setup"/>
+      <w:bookmarkStart w:id="7" w:name="scanner-computer-setup"/>
       <w:r>
         <w:t>Scanner Computer Setup</w:t>
       </w:r>
@@ -3184,8 +3470,8 @@
       <w:pPr>
         <w:pStyle w:val="Heading3"/>
       </w:pPr>
-      <w:bookmarkStart w:id="13" w:name="registering-a-patient"/>
-      <w:bookmarkEnd w:id="12"/>
+      <w:bookmarkStart w:id="8" w:name="registering-a-patient"/>
+      <w:bookmarkEnd w:id="7"/>
       <w:r>
         <w:t>Registering a Patient</w:t>
       </w:r>
@@ -3208,7 +3494,6 @@
       </w:pPr>
       <w:proofErr w:type="gramStart"/>
       <w:r>
-        <w:lastRenderedPageBreak/>
         <w:t>Open up</w:t>
       </w:r>
       <w:proofErr w:type="gramEnd"/>
@@ -3345,6 +3630,7 @@
         <w:rPr>
           <w:noProof/>
         </w:rPr>
+        <w:lastRenderedPageBreak/>
         <w:drawing>
           <wp:inline distT="0" distB="0" distL="0" distR="0" wp14:anchorId="2D530261" wp14:editId="648F05D9">
             <wp:extent cx="5943600" cy="4080328"/>
@@ -3518,7 +3804,6 @@
         </w:numPr>
       </w:pPr>
       <w:r>
-        <w:lastRenderedPageBreak/>
         <w:t xml:space="preserve">DOB, Height, Weight (in </w:t>
       </w:r>
       <w:r>
@@ -3632,6 +3917,7 @@
         </w:numPr>
       </w:pPr>
       <w:r>
+        <w:lastRenderedPageBreak/>
         <w:t xml:space="preserve">E.g., the lab before us scanned </w:t>
       </w:r>
       <w:proofErr w:type="spellStart"/>
@@ -3797,7 +4083,6 @@
         </w:numPr>
       </w:pPr>
       <w:r>
-        <w:lastRenderedPageBreak/>
         <w:t xml:space="preserve">In the </w:t>
       </w:r>
       <w:r>
@@ -3920,6 +4205,7 @@
         <w:pStyle w:val="FirstParagraph"/>
       </w:pPr>
       <w:r>
+        <w:lastRenderedPageBreak/>
         <w:t>You’ll know that you have set everything up correctly when the scanning protocol appears.</w:t>
       </w:r>
     </w:p>
@@ -4057,8 +4343,8 @@
       <w:pPr>
         <w:pStyle w:val="FirstParagraph"/>
       </w:pPr>
-      <w:bookmarkStart w:id="14" w:name="behavioral-computer-setup"/>
-      <w:bookmarkEnd w:id="13"/>
+      <w:bookmarkStart w:id="9" w:name="behavioral-computer-setup"/>
+      <w:bookmarkEnd w:id="8"/>
       <w:r>
         <w:rPr>
           <w:b/>
@@ -4152,103 +4438,103 @@
         </w:numPr>
       </w:pPr>
       <w:r>
+        <w:t>Under the Startup Type, select the dropdown box “Disabled” to prevent it from starting again.</w:t>
+      </w:r>
+    </w:p>
+    <w:p>
+      <w:pPr>
+        <w:pStyle w:val="Heading2"/>
+      </w:pPr>
+      <w:bookmarkStart w:id="10" w:name="magnet-room-scanner-room-setup"/>
+      <w:bookmarkEnd w:id="3"/>
+      <w:bookmarkEnd w:id="9"/>
+      <w:r>
+        <w:t>Magnet Room / Scanner Room Setup</w:t>
+      </w:r>
+    </w:p>
+    <w:p>
+      <w:pPr>
+        <w:pStyle w:val="Compact"/>
+        <w:numPr>
+          <w:ilvl w:val="0"/>
+          <w:numId w:val="27"/>
+        </w:numPr>
+      </w:pPr>
+      <w:r>
+        <w:t xml:space="preserve">Make sure the 20-channel coil is plugged in and </w:t>
+      </w:r>
+      <w:proofErr w:type="gramStart"/>
+      <w:r>
+        <w:t>registering</w:t>
+      </w:r>
+      <w:proofErr w:type="gramEnd"/>
+      <w:r>
+        <w:t xml:space="preserve"> on the MRI’s display (the screen above the scanner)</w:t>
+      </w:r>
+    </w:p>
+    <w:p>
+      <w:pPr>
+        <w:pStyle w:val="Compact"/>
+        <w:numPr>
+          <w:ilvl w:val="0"/>
+          <w:numId w:val="27"/>
+        </w:numPr>
+      </w:pPr>
+      <w:r>
         <w:lastRenderedPageBreak/>
-        <w:t>Under the Startup Type, select the dropdown box “Disabled” to prevent it from starting again.</w:t>
+        <w:t xml:space="preserve">Wrap the head and neck pillow pad in a </w:t>
+      </w:r>
+      <w:proofErr w:type="gramStart"/>
+      <w:r>
+        <w:t>pillow-sheet</w:t>
+      </w:r>
+      <w:proofErr w:type="gramEnd"/>
+      <w:r>
+        <w:t xml:space="preserve"> and place it in the coil, with the bottom of the sheet tucked in under the bed’s padding</w:t>
+      </w:r>
+    </w:p>
+    <w:p>
+      <w:pPr>
+        <w:pStyle w:val="Compact"/>
+        <w:numPr>
+          <w:ilvl w:val="0"/>
+          <w:numId w:val="27"/>
+        </w:numPr>
+      </w:pPr>
+      <w:r>
+        <w:t>Put ***one thin foam head pad in the coil.</w:t>
+      </w:r>
+    </w:p>
+    <w:p>
+      <w:pPr>
+        <w:pStyle w:val="Compact"/>
+        <w:numPr>
+          <w:ilvl w:val="0"/>
+          <w:numId w:val="27"/>
+        </w:numPr>
+      </w:pPr>
+      <w:r>
+        <w:t>Pull a sheet of paper from the foot of the bed over to the top, and tuck it in as well before cutting it from the roll</w:t>
+      </w:r>
+    </w:p>
+    <w:p>
+      <w:pPr>
+        <w:pStyle w:val="Compact"/>
+        <w:numPr>
+          <w:ilvl w:val="0"/>
+          <w:numId w:val="27"/>
+        </w:numPr>
+      </w:pPr>
+      <w:r>
+        <w:t>Lower the table to its bottom position</w:t>
       </w:r>
     </w:p>
     <w:p>
       <w:pPr>
         <w:pStyle w:val="Heading2"/>
       </w:pPr>
-      <w:bookmarkStart w:id="15" w:name="magnet-room-scanner-room-setup"/>
-      <w:bookmarkEnd w:id="4"/>
-      <w:bookmarkEnd w:id="14"/>
-      <w:r>
-        <w:t>Magnet Room / Scanner Room Setup</w:t>
-      </w:r>
-    </w:p>
-    <w:p>
-      <w:pPr>
-        <w:pStyle w:val="Compact"/>
-        <w:numPr>
-          <w:ilvl w:val="0"/>
-          <w:numId w:val="27"/>
-        </w:numPr>
-      </w:pPr>
-      <w:r>
-        <w:t xml:space="preserve">Make sure the 20-channel coil is plugged in and </w:t>
-      </w:r>
-      <w:proofErr w:type="gramStart"/>
-      <w:r>
-        <w:t>registering</w:t>
-      </w:r>
-      <w:proofErr w:type="gramEnd"/>
-      <w:r>
-        <w:t xml:space="preserve"> on the MRI’s display (the screen above the scanner)</w:t>
-      </w:r>
-    </w:p>
-    <w:p>
-      <w:pPr>
-        <w:pStyle w:val="Compact"/>
-        <w:numPr>
-          <w:ilvl w:val="0"/>
-          <w:numId w:val="27"/>
-        </w:numPr>
-      </w:pPr>
-      <w:r>
-        <w:t xml:space="preserve">Wrap the head and neck pillow pad in a </w:t>
-      </w:r>
-      <w:proofErr w:type="gramStart"/>
-      <w:r>
-        <w:t>pillow-sheet</w:t>
-      </w:r>
-      <w:proofErr w:type="gramEnd"/>
-      <w:r>
-        <w:t xml:space="preserve"> and place it in the coil, with the bottom of the sheet tucked in under the bed’s padding</w:t>
-      </w:r>
-    </w:p>
-    <w:p>
-      <w:pPr>
-        <w:pStyle w:val="Compact"/>
-        <w:numPr>
-          <w:ilvl w:val="0"/>
-          <w:numId w:val="27"/>
-        </w:numPr>
-      </w:pPr>
-      <w:r>
-        <w:t>Put ***one thin foam head pad in the coil.</w:t>
-      </w:r>
-    </w:p>
-    <w:p>
-      <w:pPr>
-        <w:pStyle w:val="Compact"/>
-        <w:numPr>
-          <w:ilvl w:val="0"/>
-          <w:numId w:val="27"/>
-        </w:numPr>
-      </w:pPr>
-      <w:r>
-        <w:t>Pull a sheet of paper from the foot of the bed over to the top, and tuck it in as well before cutting it from the roll</w:t>
-      </w:r>
-    </w:p>
-    <w:p>
-      <w:pPr>
-        <w:pStyle w:val="Compact"/>
-        <w:numPr>
-          <w:ilvl w:val="0"/>
-          <w:numId w:val="27"/>
-        </w:numPr>
-      </w:pPr>
-      <w:r>
-        <w:t>Lower the table to its bottom position</w:t>
-      </w:r>
-    </w:p>
-    <w:p>
-      <w:pPr>
-        <w:pStyle w:val="Heading2"/>
-      </w:pPr>
-      <w:bookmarkStart w:id="16" w:name="participant-safety-screening"/>
-      <w:bookmarkEnd w:id="15"/>
+      <w:bookmarkStart w:id="11" w:name="participant-safety-screening"/>
+      <w:bookmarkEnd w:id="10"/>
       <w:r>
         <w:t>Participant Safety Screening</w:t>
       </w:r>
@@ -4439,7 +4725,6 @@
         </w:numPr>
       </w:pPr>
       <w:r>
-        <w:lastRenderedPageBreak/>
         <w:t>Have the participant spin in place at a quick pace</w:t>
       </w:r>
     </w:p>
@@ -4459,8 +4744,8 @@
       <w:pPr>
         <w:pStyle w:val="Heading2"/>
       </w:pPr>
-      <w:bookmarkStart w:id="17" w:name="scanning-procedure"/>
-      <w:bookmarkEnd w:id="16"/>
+      <w:bookmarkStart w:id="12" w:name="scanning-procedure"/>
+      <w:bookmarkEnd w:id="11"/>
       <w:r>
         <w:t>Scanning Procedure</w:t>
       </w:r>
@@ -4477,8 +4762,9 @@
       <w:pPr>
         <w:pStyle w:val="Heading3"/>
       </w:pPr>
-      <w:bookmarkStart w:id="18" w:name="loading-participant-into-scanner"/>
-      <w:r>
+      <w:bookmarkStart w:id="13" w:name="loading-participant-into-scanner"/>
+      <w:r>
+        <w:lastRenderedPageBreak/>
         <w:t>Loading Participant into Scanner</w:t>
       </w:r>
     </w:p>
@@ -4668,7 +4954,6 @@
         </w:numPr>
       </w:pPr>
       <w:r>
-        <w:lastRenderedPageBreak/>
         <w:t>Let them know that although they are entirely free to leave at any point, it will disrupt the experiment and cause a significant delay</w:t>
       </w:r>
     </w:p>
@@ -4698,6 +4983,7 @@
         </w:numPr>
       </w:pPr>
       <w:r>
+        <w:lastRenderedPageBreak/>
         <w:t>Additionally, let them know that we will be checking in on their comfort before we begin and between each task while they are in the scanner, but to be as still as they possibly can in the interim.</w:t>
       </w:r>
     </w:p>
@@ -4835,11 +5121,31 @@
         <w:t>” on the screen above the bed</w:t>
       </w:r>
       <w:r>
-        <w:t>. Also ensure the microphone is close enough to the participant’s mouth. Use only the right hand of the 5-</w:t>
+        <w:t>. Also ensure the microphone is close enough to the participant’s mouth. Use only the right hand of the 5-button response box, and ensure the receiver for the 5-button one is on (button box test should verify as well, ask the L2)</w:t>
+      </w:r>
+    </w:p>
+    <w:p>
+      <w:pPr>
+        <w:pStyle w:val="Compact"/>
+        <w:numPr>
+          <w:ilvl w:val="0"/>
+          <w:numId w:val="34"/>
+        </w:numPr>
+      </w:pPr>
+      <w:r>
+        <w:t xml:space="preserve">Communicate with the participant about what you are doing in advance, as you move the bed up and have them close their eyes for the localizer. Make sure the localizer is correctly placed on their forehead, just </w:t>
+      </w:r>
+      <w:proofErr w:type="gramStart"/>
+      <w:r>
+        <w:t>a hair</w:t>
+      </w:r>
+      <w:proofErr w:type="gramEnd"/>
+      <w:r>
+        <w:t xml:space="preserve"> above their eyebrows, by measuring where the laser is focused using your </w:t>
       </w:r>
       <w:r>
         <w:lastRenderedPageBreak/>
-        <w:t>button response box, and ensure the receiver for the 5-button one is on (button box test should verify as well, ask the L2)</w:t>
+        <w:t>hand. Once it’s set, send the participant in and let them know they can open their eyes.</w:t>
       </w:r>
     </w:p>
     <w:p>
@@ -4851,15 +5157,35 @@
         </w:numPr>
       </w:pPr>
       <w:r>
-        <w:t xml:space="preserve">Communicate with the participant about what you are doing in advance, as you move the bed up and have them close their eyes for the localizer. Make sure the localizer is correctly placed on their forehead, just </w:t>
+        <w:t xml:space="preserve">Back in the control room test out that the microphone and headset are working by speaking to them using the </w:t>
+      </w:r>
+      <w:proofErr w:type="spellStart"/>
+      <w:r>
+        <w:t>Optoacoustics</w:t>
+      </w:r>
+      <w:proofErr w:type="spellEnd"/>
+      <w:r>
+        <w:t xml:space="preserve"> communication system. The Experimenter will check that the button box is working.</w:t>
+      </w:r>
+    </w:p>
+    <w:p>
+      <w:pPr>
+        <w:pStyle w:val="Compact"/>
+        <w:numPr>
+          <w:ilvl w:val="0"/>
+          <w:numId w:val="34"/>
+        </w:numPr>
+      </w:pPr>
+      <w:r>
+        <w:t xml:space="preserve">Assess comfort on a scale from 0 to 10, with 0 being the most comfortable possible and 10 being the need to get out of the scanner. If they report being above </w:t>
       </w:r>
       <w:proofErr w:type="gramStart"/>
       <w:r>
-        <w:t>a hair</w:t>
+        <w:t>a 1</w:t>
       </w:r>
       <w:proofErr w:type="gramEnd"/>
       <w:r>
-        <w:t xml:space="preserve"> above their eyebrows, by measuring where the laser is focused using your hand. Once it’s set, send the participant in and let them know they can open their eyes.</w:t>
+        <w:t>, reposition them before the scan begins.</w:t>
       </w:r>
     </w:p>
     <w:p>
@@ -4871,15 +5197,15 @@
         </w:numPr>
       </w:pPr>
       <w:r>
-        <w:t xml:space="preserve">Back in the control room test out that the microphone and headset are working by speaking to them using the </w:t>
-      </w:r>
-      <w:proofErr w:type="spellStart"/>
-      <w:r>
-        <w:t>Optoacoustics</w:t>
-      </w:r>
-      <w:proofErr w:type="spellEnd"/>
-      <w:r>
-        <w:t xml:space="preserve"> communication system. The Experimenter will check that the button box is working.</w:t>
+        <w:t xml:space="preserve">Before the localizer, inform the participant that “For this first scan we’ll just be taking pictures of your brain, so all you </w:t>
+      </w:r>
+      <w:proofErr w:type="gramStart"/>
+      <w:r>
+        <w:t>have to</w:t>
+      </w:r>
+      <w:proofErr w:type="gramEnd"/>
+      <w:r>
+        <w:t xml:space="preserve"> do is relax, get as comfortable as possible, and stay as still as you can for about 30 seconds.</w:t>
       </w:r>
     </w:p>
     <w:p>
@@ -4891,54 +5217,14 @@
         </w:numPr>
       </w:pPr>
       <w:r>
-        <w:t xml:space="preserve">Assess comfort on a scale from 0 to 10, with 0 being the most comfortable possible and 10 being the need to get out of the scanner. If they report being above </w:t>
+        <w:t xml:space="preserve">When prompted to set a bounding box, make sure as much of cerebrum and cerebellum </w:t>
       </w:r>
       <w:proofErr w:type="gramStart"/>
       <w:r>
-        <w:t>a 1</w:t>
+        <w:t>is</w:t>
       </w:r>
       <w:proofErr w:type="gramEnd"/>
       <w:r>
-        <w:t>, reposition them before the scan begins.</w:t>
-      </w:r>
-    </w:p>
-    <w:p>
-      <w:pPr>
-        <w:pStyle w:val="Compact"/>
-        <w:numPr>
-          <w:ilvl w:val="0"/>
-          <w:numId w:val="34"/>
-        </w:numPr>
-      </w:pPr>
-      <w:r>
-        <w:t xml:space="preserve">Before the localizer, inform the participant that “For this first scan we’ll just be taking pictures of your brain, so all you </w:t>
-      </w:r>
-      <w:proofErr w:type="gramStart"/>
-      <w:r>
-        <w:t>have to</w:t>
-      </w:r>
-      <w:proofErr w:type="gramEnd"/>
-      <w:r>
-        <w:t xml:space="preserve"> do is relax, get as comfortable as possible, and stay as still as you can for about 30 seconds.</w:t>
-      </w:r>
-    </w:p>
-    <w:p>
-      <w:pPr>
-        <w:pStyle w:val="Compact"/>
-        <w:numPr>
-          <w:ilvl w:val="0"/>
-          <w:numId w:val="34"/>
-        </w:numPr>
-      </w:pPr>
-      <w:r>
-        <w:t xml:space="preserve">When prompted to set a bounding box, make sure as much of cerebrum and cerebellum </w:t>
-      </w:r>
-      <w:proofErr w:type="gramStart"/>
-      <w:r>
-        <w:t>is</w:t>
-      </w:r>
-      <w:proofErr w:type="gramEnd"/>
-      <w:r>
         <w:t xml:space="preserve"> within the bounds, prioritize cerebrum. You may have to “rotate” the box to fit the participant’s head tilt/position in scanner.</w:t>
       </w:r>
     </w:p>
@@ -4954,8 +5240,8 @@
       <w:pPr>
         <w:pStyle w:val="Heading3"/>
       </w:pPr>
-      <w:bookmarkStart w:id="19" w:name="localizer-acquisition"/>
-      <w:bookmarkEnd w:id="18"/>
+      <w:bookmarkStart w:id="14" w:name="localizer-acquisition"/>
+      <w:bookmarkEnd w:id="13"/>
       <w:r>
         <w:t>Localizer acquisition</w:t>
       </w:r>
@@ -4975,8 +5261,8 @@
       <w:pPr>
         <w:pStyle w:val="Heading3"/>
       </w:pPr>
-      <w:bookmarkStart w:id="20" w:name="calibrate-audio"/>
-      <w:bookmarkEnd w:id="19"/>
+      <w:bookmarkStart w:id="15" w:name="calibrate-audio"/>
+      <w:bookmarkEnd w:id="14"/>
       <w:r>
         <w:t>Calibrate audio</w:t>
       </w:r>
@@ -5057,8 +5343,8 @@
       <w:pPr>
         <w:pStyle w:val="Heading3"/>
       </w:pPr>
-      <w:bookmarkStart w:id="21" w:name="important-general-notes"/>
-      <w:bookmarkEnd w:id="20"/>
+      <w:bookmarkStart w:id="16" w:name="important-general-notes"/>
+      <w:bookmarkEnd w:id="15"/>
       <w:r>
         <w:lastRenderedPageBreak/>
         <w:t>Important General Notes!</w:t>
@@ -5217,8 +5503,8 @@
       <w:pPr>
         <w:pStyle w:val="BodyText"/>
       </w:pPr>
-      <w:bookmarkStart w:id="22" w:name="task-data-acquisition"/>
-      <w:bookmarkEnd w:id="21"/>
+      <w:bookmarkStart w:id="17" w:name="task-data-acquisition"/>
+      <w:bookmarkEnd w:id="16"/>
       <w:r>
         <w:t>On scanner computer, at the very bottom of the protocol list of scans, there is an extra “localizer” loaded.</w:t>
       </w:r>
@@ -5239,9 +5525,9 @@
       <w:pPr>
         <w:pStyle w:val="Heading2"/>
       </w:pPr>
-      <w:bookmarkStart w:id="23" w:name="post-scan"/>
+      <w:bookmarkStart w:id="18" w:name="post-scan"/>
+      <w:bookmarkEnd w:id="12"/>
       <w:bookmarkEnd w:id="17"/>
-      <w:bookmarkEnd w:id="22"/>
       <w:r>
         <w:t>Post Scan</w:t>
       </w:r>
@@ -5269,7 +5555,7 @@
       <w:pPr>
         <w:pStyle w:val="Heading3"/>
       </w:pPr>
-      <w:bookmarkStart w:id="24" w:name="push-neural-and-behavioral-data"/>
+      <w:bookmarkStart w:id="19" w:name="push-neural-and-behavioral-data"/>
       <w:r>
         <w:t>Push Neural and Behavioral Data</w:t>
       </w:r>
@@ -5528,8 +5814,8 @@
       <w:pPr>
         <w:pStyle w:val="Heading3"/>
       </w:pPr>
-      <w:bookmarkStart w:id="25" w:name="clean-up"/>
-      <w:bookmarkEnd w:id="24"/>
+      <w:bookmarkStart w:id="20" w:name="clean-up"/>
+      <w:bookmarkEnd w:id="19"/>
       <w:r>
         <w:t>Clean Up</w:t>
       </w:r>
@@ -5765,11 +6051,11 @@
       <w:pPr>
         <w:pStyle w:val="FirstParagraph"/>
       </w:pPr>
-      <w:bookmarkStart w:id="26" w:name="upon-participant-arrival"/>
-      <w:bookmarkStart w:id="27" w:name="experimenterl2-tasks"/>
+      <w:bookmarkStart w:id="21" w:name="upon-participant-arrival"/>
+      <w:bookmarkStart w:id="22" w:name="experimenterl2-tasks"/>
       <w:bookmarkEnd w:id="1"/>
-      <w:bookmarkEnd w:id="23"/>
-      <w:bookmarkEnd w:id="25"/>
+      <w:bookmarkEnd w:id="18"/>
+      <w:bookmarkEnd w:id="20"/>
       <w:r>
         <w:rPr>
           <w:noProof/>
@@ -5821,8 +6107,8 @@
       <w:pPr>
         <w:pStyle w:val="Heading2"/>
       </w:pPr>
-      <w:bookmarkStart w:id="28" w:name="scan---see-task-data-acquistion-for-more"/>
-      <w:bookmarkEnd w:id="26"/>
+      <w:bookmarkStart w:id="23" w:name="scan---see-task-data-acquistion-for-more"/>
+      <w:bookmarkEnd w:id="21"/>
       <w:r>
         <w:t xml:space="preserve">Scan - See “Task Data </w:t>
       </w:r>
@@ -6019,8 +6305,8 @@
         <w:t>, especially if they result in action items for Asana.</w:t>
       </w:r>
     </w:p>
-    <w:bookmarkEnd w:id="27"/>
-    <w:bookmarkEnd w:id="28"/>
+    <w:bookmarkEnd w:id="22"/>
+    <w:bookmarkEnd w:id="23"/>
     <w:p>
       <w:pPr>
         <w:pStyle w:val="BodyText"/>
@@ -6070,7 +6356,7 @@
 
 <file path=word/comments.xml><?xml version="1.0" encoding="utf-8"?>
 <w:comments xmlns:wpc="http://schemas.microsoft.com/office/word/2010/wordprocessingCanvas" xmlns:cx="http://schemas.microsoft.com/office/drawing/2014/chartex" xmlns:cx1="http://schemas.microsoft.com/office/drawing/2015/9/8/chartex" xmlns:cx2="http://schemas.microsoft.com/office/drawing/2015/10/21/chartex" xmlns:cx3="http://schemas.microsoft.com/office/drawing/2016/5/9/chartex" xmlns:cx4="http://schemas.microsoft.com/office/drawing/2016/5/10/chartex" xmlns:cx5="http://schemas.microsoft.com/office/drawing/2016/5/11/chartex" xmlns:cx6="http://schemas.microsoft.com/office/drawing/2016/5/12/chartex" xmlns:cx7="http://schemas.microsoft.com/office/drawing/2016/5/13/chartex" xmlns:cx8="http://schemas.microsoft.com/office/drawing/2016/5/14/chartex" xmlns:mc="http://schemas.openxmlformats.org/markup-compatibility/2006" xmlns:aink="http://schemas.microsoft.com/office/drawing/2016/ink" xmlns:am3d="http://schemas.microsoft.com/office/drawing/2017/model3d" xmlns:o="urn:schemas-microsoft-com:office:office" xmlns:oel="http://schemas.microsoft.com/office/2019/extlst" xmlns:r="http://schemas.openxmlformats.org/officeDocument/2006/relationships" xmlns:m="http://schemas.openxmlformats.org/officeDocument/2006/math" xmlns:v="urn:schemas-microsoft-com:vml" xmlns:wp14="http://schemas.microsoft.com/office/word/2010/wordprocessingDrawing" xmlns:wp="http://schemas.openxmlformats.org/drawingml/2006/wordprocessingDrawing" xmlns:w10="urn:schemas-microsoft-com:office:word" xmlns:w="http://schemas.openxmlformats.org/wordprocessingml/2006/main" xmlns:w14="http://schemas.microsoft.com/office/word/2010/wordml" xmlns:w15="http://schemas.microsoft.com/office/word/2012/wordml" xmlns:w16cex="http://schemas.microsoft.com/office/word/2018/wordml/cex" xmlns:w16cid="http://schemas.microsoft.com/office/word/2016/wordml/cid" xmlns:w16="http://schemas.microsoft.com/office/word/2018/wordml" xmlns:w16du="http://schemas.microsoft.com/office/word/2023/wordml/word16du" xmlns:w16sdtdh="http://schemas.microsoft.com/office/word/2020/wordml/sdtdatahash" xmlns:w16sdtfl="http://schemas.microsoft.com/office/word/2024/wordml/sdtformatlock" xmlns:w16se="http://schemas.microsoft.com/office/word/2015/wordml/symex" xmlns:wpg="http://schemas.microsoft.com/office/word/2010/wordprocessingGroup" xmlns:wpi="http://schemas.microsoft.com/office/word/2010/wordprocessingInk" xmlns:wne="http://schemas.microsoft.com/office/word/2006/wordml" xmlns:wps="http://schemas.microsoft.com/office/word/2010/wordprocessingShape" mc:Ignorable="w14 w15 w16se w16cid w16 w16cex w16sdtdh w16sdtfl w16du wp14">
-  <w:comment w:id="3" w:author="Matt Mattoni" w:date="2025-02-17T11:10:00Z" w:initials="MM">
+  <w:comment w:id="2" w:author="Matt Mattoni" w:date="2025-02-17T11:10:00Z" w:initials="MM">
     <w:p>
       <w:pPr>
         <w:pStyle w:val="CommentText"/>
@@ -6107,70 +6393,6 @@
       </w:pPr>
       <w:r>
         <w:t xml:space="preserve">Session number will be on Tubric calendar. </w:t>
-      </w:r>
-    </w:p>
-  </w:comment>
-  <w:comment w:id="8" w:author="Matt Mattoni" w:date="2025-02-17T11:12:00Z" w:initials="MM">
-    <w:p>
-      <w:pPr>
-        <w:pStyle w:val="CommentText"/>
-      </w:pPr>
-      <w:r>
-        <w:rPr>
-          <w:rStyle w:val="CommentReference"/>
-        </w:rPr>
-        <w:annotationRef/>
-      </w:r>
-      <w:r>
-        <w:t>We must manually press ‘=’ once T1w starts! Coordinate with L3</w:t>
-      </w:r>
-    </w:p>
-  </w:comment>
-  <w:comment w:id="9" w:author="Matt Mattoni" w:date="2025-02-17T11:44:00Z" w:initials="MM">
-    <w:p>
-      <w:pPr>
-        <w:pStyle w:val="CommentText"/>
-      </w:pPr>
-      <w:r>
-        <w:rPr>
-          <w:rStyle w:val="CommentReference"/>
-        </w:rPr>
-        <w:annotationRef/>
-      </w:r>
-      <w:r>
-        <w:t>Make sure volume is maxed on computer and audio box (ask L3, ask participant if volume okay)</w:t>
-      </w:r>
-    </w:p>
-  </w:comment>
-  <w:comment w:id="10" w:author="Matt Mattoni" w:date="2025-02-17T11:12:00Z" w:initials="MM">
-    <w:p>
-      <w:pPr>
-        <w:pStyle w:val="CommentText"/>
-      </w:pPr>
-      <w:r>
-        <w:rPr>
-          <w:rStyle w:val="CommentReference"/>
-        </w:rPr>
-        <w:annotationRef/>
-      </w:r>
-      <w:r>
-        <w:t>We must manually press ‘=’ once T1w starts! Coordinate with L3</w:t>
-      </w:r>
-    </w:p>
-  </w:comment>
-  <w:comment w:id="11" w:author="Matt Mattoni" w:date="2025-02-17T18:49:00Z" w:initials="MM">
-    <w:p>
-      <w:pPr>
-        <w:pStyle w:val="CommentText"/>
-      </w:pPr>
-      <w:r>
-        <w:rPr>
-          <w:rStyle w:val="CommentReference"/>
-        </w:rPr>
-        <w:annotationRef/>
-      </w:r>
-      <w:r>
-        <w:t>Once the NM scan is done (check with L3), you can exit this early manually by pressing ‘z’</w:t>
       </w:r>
     </w:p>
   </w:comment>
@@ -6180,30 +6402,18 @@
 <file path=word/commentsExtended.xml><?xml version="1.0" encoding="utf-8"?>
 <w15:commentsEx xmlns:wpc="http://schemas.microsoft.com/office/word/2010/wordprocessingCanvas" xmlns:cx="http://schemas.microsoft.com/office/drawing/2014/chartex" xmlns:cx1="http://schemas.microsoft.com/office/drawing/2015/9/8/chartex" xmlns:cx2="http://schemas.microsoft.com/office/drawing/2015/10/21/chartex" xmlns:cx3="http://schemas.microsoft.com/office/drawing/2016/5/9/chartex" xmlns:cx4="http://schemas.microsoft.com/office/drawing/2016/5/10/chartex" xmlns:cx5="http://schemas.microsoft.com/office/drawing/2016/5/11/chartex" xmlns:cx6="http://schemas.microsoft.com/office/drawing/2016/5/12/chartex" xmlns:cx7="http://schemas.microsoft.com/office/drawing/2016/5/13/chartex" xmlns:cx8="http://schemas.microsoft.com/office/drawing/2016/5/14/chartex" xmlns:mc="http://schemas.openxmlformats.org/markup-compatibility/2006" xmlns:aink="http://schemas.microsoft.com/office/drawing/2016/ink" xmlns:am3d="http://schemas.microsoft.com/office/drawing/2017/model3d" xmlns:o="urn:schemas-microsoft-com:office:office" xmlns:oel="http://schemas.microsoft.com/office/2019/extlst" xmlns:r="http://schemas.openxmlformats.org/officeDocument/2006/relationships" xmlns:m="http://schemas.openxmlformats.org/officeDocument/2006/math" xmlns:v="urn:schemas-microsoft-com:vml" xmlns:wp14="http://schemas.microsoft.com/office/word/2010/wordprocessingDrawing" xmlns:wp="http://schemas.openxmlformats.org/drawingml/2006/wordprocessingDrawing" xmlns:w10="urn:schemas-microsoft-com:office:word" xmlns:w="http://schemas.openxmlformats.org/wordprocessingml/2006/main" xmlns:w14="http://schemas.microsoft.com/office/word/2010/wordml" xmlns:w15="http://schemas.microsoft.com/office/word/2012/wordml" xmlns:w16cex="http://schemas.microsoft.com/office/word/2018/wordml/cex" xmlns:w16cid="http://schemas.microsoft.com/office/word/2016/wordml/cid" xmlns:w16="http://schemas.microsoft.com/office/word/2018/wordml" xmlns:w16du="http://schemas.microsoft.com/office/word/2023/wordml/word16du" xmlns:w16sdtdh="http://schemas.microsoft.com/office/word/2020/wordml/sdtdatahash" xmlns:w16sdtfl="http://schemas.microsoft.com/office/word/2024/wordml/sdtformatlock" xmlns:w16se="http://schemas.microsoft.com/office/word/2015/wordml/symex" xmlns:wpg="http://schemas.microsoft.com/office/word/2010/wordprocessingGroup" xmlns:wpi="http://schemas.microsoft.com/office/word/2010/wordprocessingInk" xmlns:wne="http://schemas.microsoft.com/office/word/2006/wordml" xmlns:wps="http://schemas.microsoft.com/office/word/2010/wordprocessingShape" mc:Ignorable="w14 w15 w16se w16cid w16 w16cex w16sdtdh w16sdtfl w16du wp14">
   <w15:commentEx w15:paraId="157C51D3" w15:done="0"/>
-  <w15:commentEx w15:paraId="0D82FF76" w15:done="0"/>
-  <w15:commentEx w15:paraId="57C85F1C" w15:paraIdParent="0D82FF76" w15:done="0"/>
-  <w15:commentEx w15:paraId="15FBF5FA" w15:done="0"/>
-  <w15:commentEx w15:paraId="5E9C1264" w15:done="0"/>
 </w15:commentsEx>
 </file>
 
 <file path=word/commentsExtensible.xml><?xml version="1.0" encoding="utf-8"?>
 <w16cex:commentsExtensible xmlns:wpc="http://schemas.microsoft.com/office/word/2010/wordprocessingCanvas" xmlns:cx="http://schemas.microsoft.com/office/drawing/2014/chartex" xmlns:cx1="http://schemas.microsoft.com/office/drawing/2015/9/8/chartex" xmlns:cx2="http://schemas.microsoft.com/office/drawing/2015/10/21/chartex" xmlns:cx3="http://schemas.microsoft.com/office/drawing/2016/5/9/chartex" xmlns:cx4="http://schemas.microsoft.com/office/drawing/2016/5/10/chartex" xmlns:cx5="http://schemas.microsoft.com/office/drawing/2016/5/11/chartex" xmlns:cx6="http://schemas.microsoft.com/office/drawing/2016/5/12/chartex" xmlns:cx7="http://schemas.microsoft.com/office/drawing/2016/5/13/chartex" xmlns:cx8="http://schemas.microsoft.com/office/drawing/2016/5/14/chartex" xmlns:cr="http://schemas.microsoft.com/office/comments/2020/reactions" xmlns:mc="http://schemas.openxmlformats.org/markup-compatibility/2006" xmlns:aink="http://schemas.microsoft.com/office/drawing/2016/ink" xmlns:am3d="http://schemas.microsoft.com/office/drawing/2017/model3d" xmlns:o="urn:schemas-microsoft-com:office:office" xmlns:oel="http://schemas.microsoft.com/office/2019/extlst" xmlns:r="http://schemas.openxmlformats.org/officeDocument/2006/relationships" xmlns:m="http://schemas.openxmlformats.org/officeDocument/2006/math" xmlns:v="urn:schemas-microsoft-com:vml" xmlns:wp14="http://schemas.microsoft.com/office/word/2010/wordprocessingDrawing" xmlns:wp="http://schemas.openxmlformats.org/drawingml/2006/wordprocessingDrawing" xmlns:w10="urn:schemas-microsoft-com:office:word" xmlns:w="http://schemas.openxmlformats.org/wordprocessingml/2006/main" xmlns:w14="http://schemas.microsoft.com/office/word/2010/wordml" xmlns:w15="http://schemas.microsoft.com/office/word/2012/wordml" xmlns:w16cex="http://schemas.microsoft.com/office/word/2018/wordml/cex" xmlns:w16cid="http://schemas.microsoft.com/office/word/2016/wordml/cid" xmlns:w16="http://schemas.microsoft.com/office/word/2018/wordml" xmlns:w16du="http://schemas.microsoft.com/office/word/2023/wordml/word16du" xmlns:w16sdtdh="http://schemas.microsoft.com/office/word/2020/wordml/sdtdatahash" xmlns:w16sdtfl="http://schemas.microsoft.com/office/word/2024/wordml/sdtformatlock" xmlns:w16se="http://schemas.microsoft.com/office/word/2015/wordml/symex" xmlns:wpg="http://schemas.microsoft.com/office/word/2010/wordprocessingGroup" xmlns:wpi="http://schemas.microsoft.com/office/word/2010/wordprocessingInk" xmlns:wne="http://schemas.microsoft.com/office/word/2006/wordml" xmlns:wps="http://schemas.microsoft.com/office/word/2010/wordprocessingShape" mc:Ignorable="w14 w15 w16se w16cid w16 w16cex w16sdtdh w16sdtfl cr w16du wp14">
   <w16cex:commentExtensible w16cex:durableId="17065B15" w16cex:dateUtc="2025-02-17T16:10:00Z"/>
-  <w16cex:commentExtensible w16cex:durableId="7018CF32" w16cex:dateUtc="2025-02-17T16:12:00Z"/>
-  <w16cex:commentExtensible w16cex:durableId="6775E92C" w16cex:dateUtc="2025-02-17T16:44:00Z"/>
-  <w16cex:commentExtensible w16cex:durableId="508285E2" w16cex:dateUtc="2025-02-17T16:12:00Z"/>
-  <w16cex:commentExtensible w16cex:durableId="388461A5" w16cex:dateUtc="2025-02-17T23:49:00Z"/>
 </w16cex:commentsExtensible>
 </file>
 
 <file path=word/commentsIds.xml><?xml version="1.0" encoding="utf-8"?>
 <w16cid:commentsIds xmlns:wpc="http://schemas.microsoft.com/office/word/2010/wordprocessingCanvas" xmlns:cx="http://schemas.microsoft.com/office/drawing/2014/chartex" xmlns:cx1="http://schemas.microsoft.com/office/drawing/2015/9/8/chartex" xmlns:cx2="http://schemas.microsoft.com/office/drawing/2015/10/21/chartex" xmlns:cx3="http://schemas.microsoft.com/office/drawing/2016/5/9/chartex" xmlns:cx4="http://schemas.microsoft.com/office/drawing/2016/5/10/chartex" xmlns:cx5="http://schemas.microsoft.com/office/drawing/2016/5/11/chartex" xmlns:cx6="http://schemas.microsoft.com/office/drawing/2016/5/12/chartex" xmlns:cx7="http://schemas.microsoft.com/office/drawing/2016/5/13/chartex" xmlns:cx8="http://schemas.microsoft.com/office/drawing/2016/5/14/chartex" xmlns:mc="http://schemas.openxmlformats.org/markup-compatibility/2006" xmlns:aink="http://schemas.microsoft.com/office/drawing/2016/ink" xmlns:am3d="http://schemas.microsoft.com/office/drawing/2017/model3d" xmlns:o="urn:schemas-microsoft-com:office:office" xmlns:oel="http://schemas.microsoft.com/office/2019/extlst" xmlns:r="http://schemas.openxmlformats.org/officeDocument/2006/relationships" xmlns:m="http://schemas.openxmlformats.org/officeDocument/2006/math" xmlns:v="urn:schemas-microsoft-com:vml" xmlns:wp14="http://schemas.microsoft.com/office/word/2010/wordprocessingDrawing" xmlns:wp="http://schemas.openxmlformats.org/drawingml/2006/wordprocessingDrawing" xmlns:w10="urn:schemas-microsoft-com:office:word" xmlns:w="http://schemas.openxmlformats.org/wordprocessingml/2006/main" xmlns:w14="http://schemas.microsoft.com/office/word/2010/wordml" xmlns:w15="http://schemas.microsoft.com/office/word/2012/wordml" xmlns:w16cex="http://schemas.microsoft.com/office/word/2018/wordml/cex" xmlns:w16cid="http://schemas.microsoft.com/office/word/2016/wordml/cid" xmlns:w16="http://schemas.microsoft.com/office/word/2018/wordml" xmlns:w16du="http://schemas.microsoft.com/office/word/2023/wordml/word16du" xmlns:w16sdtdh="http://schemas.microsoft.com/office/word/2020/wordml/sdtdatahash" xmlns:w16sdtfl="http://schemas.microsoft.com/office/word/2024/wordml/sdtformatlock" xmlns:w16se="http://schemas.microsoft.com/office/word/2015/wordml/symex" xmlns:wpg="http://schemas.microsoft.com/office/word/2010/wordprocessingGroup" xmlns:wpi="http://schemas.microsoft.com/office/word/2010/wordprocessingInk" xmlns:wne="http://schemas.microsoft.com/office/word/2006/wordml" xmlns:wps="http://schemas.microsoft.com/office/word/2010/wordprocessingShape" mc:Ignorable="w14 w15 w16se w16cid w16 w16cex w16sdtdh w16sdtfl w16du wp14">
   <w16cid:commentId w16cid:paraId="157C51D3" w16cid:durableId="17065B15"/>
-  <w16cid:commentId w16cid:paraId="0D82FF76" w16cid:durableId="7018CF32"/>
-  <w16cid:commentId w16cid:paraId="57C85F1C" w16cid:durableId="6775E92C"/>
-  <w16cid:commentId w16cid:paraId="15FBF5FA" w16cid:durableId="508285E2"/>
-  <w16cid:commentId w16cid:paraId="5E9C1264" w16cid:durableId="388461A5"/>
 </w16cid:commentsIds>
 </file>
 

</xml_diff>

<commit_message>
Manual XNAT name update
</commit_message>
<xml_diff>
--- a/NOSC_ScanManual.docx
+++ b/NOSC_ScanManual.docx
@@ -425,13 +425,6 @@
       <w:pPr>
         <w:pStyle w:val="BodyText"/>
         <w:spacing w:before="0" w:after="0"/>
-        <w:ind w:left="720"/>
-      </w:pPr>
-    </w:p>
-    <w:p>
-      <w:pPr>
-        <w:pStyle w:val="BodyText"/>
-        <w:spacing w:before="0" w:after="0"/>
         <w:rPr>
           <w:b/>
           <w:bCs/>
@@ -1012,22 +1005,22 @@
         <w:contextualSpacing/>
       </w:pPr>
       <w:r>
+        <w:t xml:space="preserve">Resting State / Neuromelanin </w:t>
+      </w:r>
+    </w:p>
+    <w:bookmarkEnd w:id="5"/>
+    <w:p>
+      <w:pPr>
+        <w:pStyle w:val="Heading2"/>
+        <w:rPr>
+          <w:u w:val="single"/>
+        </w:rPr>
+      </w:pPr>
+      <w:r>
+        <w:rPr>
+          <w:u w:val="single"/>
+        </w:rPr>
         <w:lastRenderedPageBreak/>
-        <w:t xml:space="preserve">Resting State / Neuromelanin </w:t>
-      </w:r>
-    </w:p>
-    <w:bookmarkEnd w:id="5"/>
-    <w:p>
-      <w:pPr>
-        <w:pStyle w:val="Heading2"/>
-        <w:rPr>
-          <w:u w:val="single"/>
-        </w:rPr>
-      </w:pPr>
-      <w:r>
-        <w:rPr>
-          <w:u w:val="single"/>
-        </w:rPr>
         <w:t xml:space="preserve">DETAILED </w:t>
       </w:r>
       <w:r>
@@ -1644,6 +1637,30 @@
     </w:p>
     <w:p>
       <w:pPr>
+        <w:pStyle w:val="BodyText"/>
+        <w:numPr>
+          <w:ilvl w:val="2"/>
+          <w:numId w:val="84"/>
+        </w:numPr>
+        <w:spacing w:before="0" w:after="0"/>
+        <w:contextualSpacing/>
+      </w:pPr>
+      <w:r>
+        <w:t>/</w:t>
+      </w:r>
+      <w:proofErr w:type="spellStart"/>
+      <w:proofErr w:type="gramStart"/>
+      <w:r>
+        <w:t>rest</w:t>
+      </w:r>
+      <w:proofErr w:type="gramEnd"/>
+      <w:r>
+        <w:t>_neuromelanin</w:t>
+      </w:r>
+      <w:proofErr w:type="spellEnd"/>
+    </w:p>
+    <w:p>
+      <w:pPr>
         <w:pStyle w:val="Heading2"/>
         <w:spacing w:before="0"/>
         <w:rPr>
@@ -1833,6 +1850,7 @@
           <w:b/>
           <w:bCs/>
         </w:rPr>
+        <w:lastRenderedPageBreak/>
         <w:t xml:space="preserve">NOTE – </w:t>
       </w:r>
       <w:r>
@@ -1842,7 +1860,6 @@
         <w:rPr>
           <w:u w:val="single"/>
         </w:rPr>
-        <w:lastRenderedPageBreak/>
         <w:t>real person</w:t>
       </w:r>
       <w:r>
@@ -2009,6 +2026,7 @@
           <w:b/>
           <w:bCs/>
         </w:rPr>
+        <w:lastRenderedPageBreak/>
         <w:t xml:space="preserve">Remind them </w:t>
       </w:r>
       <w:proofErr w:type="gramStart"/>
@@ -2054,7 +2072,6 @@
         <w:spacing w:before="0" w:after="0"/>
       </w:pPr>
       <w:r>
-        <w:lastRenderedPageBreak/>
         <w:t xml:space="preserve">For at least first few sessions, run </w:t>
       </w:r>
       <w:proofErr w:type="spellStart"/>
@@ -2699,6 +2716,7 @@
         <w:spacing w:before="0" w:after="60" w:line="240" w:lineRule="auto"/>
       </w:pPr>
       <w:r>
+        <w:lastRenderedPageBreak/>
         <w:t>Shared Reward</w:t>
       </w:r>
       <w:r>
@@ -2748,7 +2766,6 @@
         <w:spacing w:before="0" w:after="60" w:line="240" w:lineRule="auto"/>
       </w:pPr>
       <w:r>
-        <w:lastRenderedPageBreak/>
         <w:t>MID</w:t>
       </w:r>
       <w:r>
@@ -3019,27 +3036,6 @@
       <w:pPr>
         <w:pStyle w:val="BodyText"/>
         <w:spacing w:before="0" w:after="0"/>
-        <w:ind w:left="720"/>
-      </w:pPr>
-    </w:p>
-    <w:p>
-      <w:pPr>
-        <w:pStyle w:val="BodyText"/>
-        <w:spacing w:before="0" w:after="0"/>
-        <w:ind w:left="720"/>
-      </w:pPr>
-    </w:p>
-    <w:p>
-      <w:pPr>
-        <w:pStyle w:val="BodyText"/>
-        <w:spacing w:before="0" w:after="0"/>
-      </w:pPr>
-    </w:p>
-    <w:p>
-      <w:pPr>
-        <w:pStyle w:val="BodyText"/>
-        <w:spacing w:before="0" w:after="0"/>
-        <w:ind w:left="720"/>
       </w:pPr>
     </w:p>
     <w:p>
@@ -3063,6 +3059,7 @@
           <w:highlight w:val="cyan"/>
           <w:u w:val="single"/>
         </w:rPr>
+        <w:lastRenderedPageBreak/>
         <w:t>L</w:t>
       </w:r>
       <w:r>
@@ -3180,7 +3177,6 @@
         <w:rPr>
           <w:noProof/>
         </w:rPr>
-        <w:lastRenderedPageBreak/>
         <w:drawing>
           <wp:inline distT="0" distB="0" distL="0" distR="0" wp14:anchorId="60EBCF62" wp14:editId="517FC26F">
             <wp:extent cx="5943600" cy="5196338"/>
@@ -3233,6 +3229,7 @@
         </w:numPr>
       </w:pPr>
       <w:r>
+        <w:lastRenderedPageBreak/>
         <w:t>Reset button box if necessary (toggle switch in the back)</w:t>
       </w:r>
     </w:p>
@@ -3397,7 +3394,6 @@
         </w:numPr>
       </w:pPr>
       <w:r>
-        <w:lastRenderedPageBreak/>
         <w:t xml:space="preserve">IF PROJECTOR IS FULLY OFF/NOT ON STANDBY, </w:t>
       </w:r>
       <w:proofErr w:type="spellStart"/>
@@ -3487,6 +3483,7 @@
       </w:pPr>
       <w:bookmarkStart w:id="8" w:name="scanner-computer-setup"/>
       <w:r>
+        <w:lastRenderedPageBreak/>
         <w:t>Scanner Computer Setup</w:t>
       </w:r>
     </w:p>
@@ -3654,7 +3651,6 @@
         <w:rPr>
           <w:noProof/>
         </w:rPr>
-        <w:lastRenderedPageBreak/>
         <w:drawing>
           <wp:inline distT="0" distB="0" distL="0" distR="0" wp14:anchorId="2D530261" wp14:editId="648F05D9">
             <wp:extent cx="5943600" cy="4080328"/>
@@ -3734,6 +3730,7 @@
         </w:numPr>
       </w:pPr>
       <w:r>
+        <w:lastRenderedPageBreak/>
         <w:t>Last Name - “</w:t>
       </w:r>
       <w:r>
@@ -3758,6 +3755,13 @@
         <w:t>-#####</w:t>
       </w:r>
       <w:r>
+        <w:rPr>
+          <w:b/>
+          <w:bCs/>
+        </w:rPr>
+        <w:t>-SES0X</w:t>
+      </w:r>
+      <w:r>
         <w:t>” (</w:t>
       </w:r>
       <w:r>
@@ -3769,6 +3773,18 @@
       </w:r>
       <w:r>
         <w:t>)</w:t>
+      </w:r>
+    </w:p>
+    <w:p>
+      <w:pPr>
+        <w:pStyle w:val="Compact"/>
+        <w:numPr>
+          <w:ilvl w:val="1"/>
+          <w:numId w:val="11"/>
+        </w:numPr>
+      </w:pPr>
+      <w:r>
+        <w:t>E.g., Smith-NOSC-101-SES01; Smith-NOSC-102-SES11</w:t>
       </w:r>
     </w:p>
     <w:p>
@@ -3816,6 +3832,13 @@
         <w:t>-#####</w:t>
       </w:r>
       <w:r>
+        <w:rPr>
+          <w:b/>
+          <w:bCs/>
+        </w:rPr>
+        <w:t>-SES0X</w:t>
+      </w:r>
+      <w:r>
         <w:t>” (you can copy + paste from above)</w:t>
       </w:r>
     </w:p>
@@ -3941,7 +3964,6 @@
         </w:numPr>
       </w:pPr>
       <w:r>
-        <w:lastRenderedPageBreak/>
         <w:t xml:space="preserve">E.g., the lab before us scanned </w:t>
       </w:r>
       <w:proofErr w:type="spellStart"/>
@@ -4055,6 +4077,7 @@
         <w:rPr>
           <w:noProof/>
         </w:rPr>
+        <w:lastRenderedPageBreak/>
         <w:drawing>
           <wp:inline distT="0" distB="0" distL="0" distR="0" wp14:anchorId="5DE04207" wp14:editId="2E45C6D1">
             <wp:extent cx="5092700" cy="4000500"/>
@@ -4229,60 +4252,60 @@
         <w:pStyle w:val="FirstParagraph"/>
       </w:pPr>
       <w:r>
+        <w:t>You’ll know that you have set everything up correctly when the scanning protocol appears.</w:t>
+      </w:r>
+    </w:p>
+    <w:p>
+      <w:pPr>
+        <w:pStyle w:val="BodyText"/>
+      </w:pPr>
+      <w:r>
+        <w:rPr>
+          <w:b/>
+          <w:bCs/>
+        </w:rPr>
+        <w:t>Troubleshooting:</w:t>
+      </w:r>
+    </w:p>
+    <w:p>
+      <w:pPr>
+        <w:pStyle w:val="BodyText"/>
+      </w:pPr>
+      <w:r>
+        <w:t>If any information is entered incorrectly during registration, it can be corrected by:</w:t>
+      </w:r>
+    </w:p>
+    <w:p>
+      <w:pPr>
+        <w:numPr>
+          <w:ilvl w:val="0"/>
+          <w:numId w:val="17"/>
+        </w:numPr>
+      </w:pPr>
+      <w:r>
+        <w:t>Opening the patient browser</w:t>
+      </w:r>
+    </w:p>
+    <w:p>
+      <w:pPr>
+        <w:numPr>
+          <w:ilvl w:val="0"/>
+          <w:numId w:val="17"/>
+        </w:numPr>
+      </w:pPr>
+      <w:r>
+        <w:t>Right clicking on their top level “Smith-SRA-#####” scan file</w:t>
+      </w:r>
+    </w:p>
+    <w:p>
+      <w:pPr>
+        <w:numPr>
+          <w:ilvl w:val="0"/>
+          <w:numId w:val="17"/>
+        </w:numPr>
+      </w:pPr>
+      <w:r>
         <w:lastRenderedPageBreak/>
-        <w:t>You’ll know that you have set everything up correctly when the scanning protocol appears.</w:t>
-      </w:r>
-    </w:p>
-    <w:p>
-      <w:pPr>
-        <w:pStyle w:val="BodyText"/>
-      </w:pPr>
-      <w:r>
-        <w:rPr>
-          <w:b/>
-          <w:bCs/>
-        </w:rPr>
-        <w:t>Troubleshooting:</w:t>
-      </w:r>
-    </w:p>
-    <w:p>
-      <w:pPr>
-        <w:pStyle w:val="BodyText"/>
-      </w:pPr>
-      <w:r>
-        <w:t>If any information is entered incorrectly during registration, it can be corrected by:</w:t>
-      </w:r>
-    </w:p>
-    <w:p>
-      <w:pPr>
-        <w:numPr>
-          <w:ilvl w:val="0"/>
-          <w:numId w:val="17"/>
-        </w:numPr>
-      </w:pPr>
-      <w:r>
-        <w:t>Opening the patient browser</w:t>
-      </w:r>
-    </w:p>
-    <w:p>
-      <w:pPr>
-        <w:numPr>
-          <w:ilvl w:val="0"/>
-          <w:numId w:val="17"/>
-        </w:numPr>
-      </w:pPr>
-      <w:r>
-        <w:t>Right clicking on their top level “Smith-SRA-#####” scan file</w:t>
-      </w:r>
-    </w:p>
-    <w:p>
-      <w:pPr>
-        <w:numPr>
-          <w:ilvl w:val="0"/>
-          <w:numId w:val="17"/>
-        </w:numPr>
-      </w:pPr>
-      <w:r>
         <w:t xml:space="preserve">Click </w:t>
       </w:r>
       <w:r>
@@ -4334,7 +4357,6 @@
       <w:r>
         <w:t xml:space="preserve">Edit the necessary information and select </w:t>
       </w:r>
-      <w:proofErr w:type="spellStart"/>
       <w:proofErr w:type="gramStart"/>
       <w:r>
         <w:rPr>
@@ -4348,11 +4370,7 @@
       </w:r>
       <w:proofErr w:type="gramEnd"/>
       <w:r>
-        <w:t>when</w:t>
-      </w:r>
-      <w:proofErr w:type="spellEnd"/>
-      <w:r>
-        <w:t xml:space="preserve"> you’re done</w:t>
+        <w:t>when you’re done</w:t>
       </w:r>
     </w:p>
     <w:p>
@@ -4505,7 +4523,6 @@
         </w:numPr>
       </w:pPr>
       <w:r>
-        <w:lastRenderedPageBreak/>
         <w:t xml:space="preserve">Wrap the head and neck pillow pad in a </w:t>
       </w:r>
       <w:proofErr w:type="gramStart"/>
@@ -4591,6 +4608,7 @@
         </w:numPr>
       </w:pPr>
       <w:r>
+        <w:lastRenderedPageBreak/>
         <w:t>Administer screening form:</w:t>
       </w:r>
     </w:p>
@@ -4788,7 +4806,6 @@
       </w:pPr>
       <w:bookmarkStart w:id="14" w:name="loading-participant-into-scanner"/>
       <w:r>
-        <w:lastRenderedPageBreak/>
         <w:t>Loading Participant into Scanner</w:t>
       </w:r>
     </w:p>
@@ -4858,6 +4875,7 @@
         </w:numPr>
       </w:pPr>
       <w:r>
+        <w:lastRenderedPageBreak/>
         <w:t xml:space="preserve">Put in lenses of their approximate prescription (less than or equal to what is indicated </w:t>
       </w:r>
       <w:proofErr w:type="spellStart"/>
@@ -5007,47 +5025,47 @@
         </w:numPr>
       </w:pPr>
       <w:r>
+        <w:t>Additionally, let them know that we will be checking in on their comfort before we begin and between each task while they are in the scanner, but to be as still as they possibly can in the interim.</w:t>
+      </w:r>
+    </w:p>
+    <w:p>
+      <w:pPr>
+        <w:pStyle w:val="Compact"/>
+        <w:numPr>
+          <w:ilvl w:val="0"/>
+          <w:numId w:val="34"/>
+        </w:numPr>
+      </w:pPr>
+      <w:r>
+        <w:t xml:space="preserve">Provide the participant earplugs from the basket in the control </w:t>
+      </w:r>
+      <w:proofErr w:type="gramStart"/>
+      <w:r>
+        <w:t>room, and</w:t>
+      </w:r>
+      <w:proofErr w:type="gramEnd"/>
+      <w:r>
+        <w:t xml:space="preserve"> instruct them to twist and squeeze the tips before </w:t>
+      </w:r>
+      <w:proofErr w:type="gramStart"/>
+      <w:r>
+        <w:t>inserting</w:t>
+      </w:r>
+      <w:proofErr w:type="gramEnd"/>
+      <w:r>
+        <w:t xml:space="preserve"> into their ears and letting the plugs expand.</w:t>
+      </w:r>
+    </w:p>
+    <w:p>
+      <w:pPr>
+        <w:pStyle w:val="Compact"/>
+        <w:numPr>
+          <w:ilvl w:val="0"/>
+          <w:numId w:val="34"/>
+        </w:numPr>
+      </w:pPr>
+      <w:r>
         <w:lastRenderedPageBreak/>
-        <w:t>Additionally, let them know that we will be checking in on their comfort before we begin and between each task while they are in the scanner, but to be as still as they possibly can in the interim.</w:t>
-      </w:r>
-    </w:p>
-    <w:p>
-      <w:pPr>
-        <w:pStyle w:val="Compact"/>
-        <w:numPr>
-          <w:ilvl w:val="0"/>
-          <w:numId w:val="34"/>
-        </w:numPr>
-      </w:pPr>
-      <w:r>
-        <w:t xml:space="preserve">Provide the participant earplugs from the basket in the control </w:t>
-      </w:r>
-      <w:proofErr w:type="gramStart"/>
-      <w:r>
-        <w:t>room, and</w:t>
-      </w:r>
-      <w:proofErr w:type="gramEnd"/>
-      <w:r>
-        <w:t xml:space="preserve"> instruct them to twist and squeeze the tips before </w:t>
-      </w:r>
-      <w:proofErr w:type="gramStart"/>
-      <w:r>
-        <w:t>inserting</w:t>
-      </w:r>
-      <w:proofErr w:type="gramEnd"/>
-      <w:r>
-        <w:t xml:space="preserve"> into their ears and letting the plugs expand.</w:t>
-      </w:r>
-    </w:p>
-    <w:p>
-      <w:pPr>
-        <w:pStyle w:val="Compact"/>
-        <w:numPr>
-          <w:ilvl w:val="0"/>
-          <w:numId w:val="34"/>
-        </w:numPr>
-      </w:pPr>
-      <w:r>
         <w:t xml:space="preserve">Make sure the participant’s hair is not tied up, so that they can comfortably lay their head down. Once the participant has their head in place on the cushion and between two of the thin foam pads </w:t>
       </w:r>
       <w:r>
@@ -5165,42 +5183,39 @@
       </w:r>
       <w:proofErr w:type="gramEnd"/>
       <w:r>
-        <w:t xml:space="preserve"> above their eyebrows, by measuring where the laser is focused using your </w:t>
-      </w:r>
+        <w:t xml:space="preserve"> above their eyebrows, by measuring where the laser is focused using your hand. Once it’s set, send the participant in and let them know they can open their eyes.</w:t>
+      </w:r>
+    </w:p>
+    <w:p>
+      <w:pPr>
+        <w:pStyle w:val="Compact"/>
+        <w:numPr>
+          <w:ilvl w:val="0"/>
+          <w:numId w:val="34"/>
+        </w:numPr>
+      </w:pPr>
+      <w:r>
+        <w:t xml:space="preserve">Back in the control room test out that the microphone and headset are working by speaking to them using the </w:t>
+      </w:r>
+      <w:proofErr w:type="spellStart"/>
+      <w:r>
+        <w:t>Optoacoustics</w:t>
+      </w:r>
+      <w:proofErr w:type="spellEnd"/>
+      <w:r>
+        <w:t xml:space="preserve"> communication system. The Experimenter will check that the button box is working.</w:t>
+      </w:r>
+    </w:p>
+    <w:p>
+      <w:pPr>
+        <w:pStyle w:val="Compact"/>
+        <w:numPr>
+          <w:ilvl w:val="0"/>
+          <w:numId w:val="34"/>
+        </w:numPr>
+      </w:pPr>
       <w:r>
         <w:lastRenderedPageBreak/>
-        <w:t>hand. Once it’s set, send the participant in and let them know they can open their eyes.</w:t>
-      </w:r>
-    </w:p>
-    <w:p>
-      <w:pPr>
-        <w:pStyle w:val="Compact"/>
-        <w:numPr>
-          <w:ilvl w:val="0"/>
-          <w:numId w:val="34"/>
-        </w:numPr>
-      </w:pPr>
-      <w:r>
-        <w:t xml:space="preserve">Back in the control room test out that the microphone and headset are working by speaking to them using the </w:t>
-      </w:r>
-      <w:proofErr w:type="spellStart"/>
-      <w:r>
-        <w:t>Optoacoustics</w:t>
-      </w:r>
-      <w:proofErr w:type="spellEnd"/>
-      <w:r>
-        <w:t xml:space="preserve"> communication system. The Experimenter will check that the button box is working.</w:t>
-      </w:r>
-    </w:p>
-    <w:p>
-      <w:pPr>
-        <w:pStyle w:val="Compact"/>
-        <w:numPr>
-          <w:ilvl w:val="0"/>
-          <w:numId w:val="34"/>
-        </w:numPr>
-      </w:pPr>
-      <w:r>
         <w:t xml:space="preserve">Assess comfort on a scale from 0 to 10, with 0 being the most comfortable possible and 10 being the need to get out of the scanner. If they report being above </w:t>
       </w:r>
       <w:proofErr w:type="gramStart"/>
@@ -5627,17 +5642,19 @@
       </w:r>
       <w:proofErr w:type="gramEnd"/>
       <w:r>
-        <w:t xml:space="preserve"> ensure that the parent folder with the subject ID is selected (e.g. </w:t>
-      </w:r>
-      <w:r>
-        <w:rPr>
-          <w:rStyle w:val="VerbatimChar"/>
-          <w:rFonts w:eastAsiaTheme="minorHAnsi"/>
-        </w:rPr>
-        <w:t>Smith-SRA-#####</w:t>
-      </w:r>
-      <w:r>
-        <w:t xml:space="preserve">). Then select </w:t>
+        <w:t xml:space="preserve"> ensure that the parent folder with the subject ID </w:t>
+      </w:r>
+      <w:r>
+        <w:t xml:space="preserve">and SES ID </w:t>
+      </w:r>
+      <w:r>
+        <w:t>is selected</w:t>
+      </w:r>
+      <w:r>
+        <w:t xml:space="preserve">. </w:t>
+      </w:r>
+      <w:r>
+        <w:t xml:space="preserve">Then select </w:t>
       </w:r>
       <w:r>
         <w:rPr>

</xml_diff>